<commit_message>
se volvio al commit antes de que se hicieran los cambios en .gitignore y solo se agrego al .gitignore la carpeta nbproject/private
</commit_message>
<xml_diff>
--- a/Analisis de soluciones.docx
+++ b/Analisis de soluciones.docx
@@ -225,29 +225,28 @@
     <w:p>
       <w:pPr>
         <w:spacing w:line="360" w:lineRule="auto"/>
-        <w:rPr>
-          <w:rFonts w:ascii="Arial" w:hAnsi="Arial" w:cs="Arial"/>
-          <w:sz w:val="24"/>
-          <w:szCs w:val="24"/>
-        </w:rPr>
-      </w:pPr>
-    </w:p>
-    <w:p>
-      <w:pPr>
-        <w:spacing w:line="360" w:lineRule="auto"/>
-        <w:rPr>
-          <w:rFonts w:ascii="Arial" w:hAnsi="Arial" w:cs="Arial"/>
-          <w:sz w:val="24"/>
-          <w:szCs w:val="24"/>
-        </w:rPr>
-      </w:pPr>
-      <w:r>
-        <w:rPr>
-          <w:rFonts w:ascii="Arial" w:hAnsi="Arial" w:cs="Arial"/>
-          <w:sz w:val="24"/>
-          <w:szCs w:val="24"/>
-        </w:rPr>
-        <w:lastRenderedPageBreak/>
+      </w:pPr>
+    </w:p>
+    <w:p>
+      <w:pPr>
+        <w:spacing w:line="360" w:lineRule="auto"/>
+      </w:pPr>
+    </w:p>
+    <w:p>
+      <w:pPr>
+        <w:spacing w:line="360" w:lineRule="auto"/>
+        <w:rPr>
+          <w:rFonts w:ascii="Arial" w:hAnsi="Arial" w:cs="Arial"/>
+          <w:sz w:val="24"/>
+          <w:szCs w:val="24"/>
+        </w:rPr>
+      </w:pPr>
+      <w:r>
+        <w:rPr>
+          <w:rFonts w:ascii="Arial" w:hAnsi="Arial" w:cs="Arial"/>
+          <w:sz w:val="24"/>
+          <w:szCs w:val="24"/>
+        </w:rPr>
         <w:t>TOMA DE DATOS</w:t>
       </w:r>
     </w:p>
@@ -263,91 +262,29 @@
       </w:pPr>
       <w:r>
         <w:rPr>
-          <w:rFonts w:ascii="Arial" w:hAnsi="Arial" w:cs="Arial"/>
-          <w:sz w:val="24"/>
-          <w:szCs w:val="24"/>
-        </w:rPr>
-        <w:t xml:space="preserve">Para poder comparar los métodos iterativo y recursivo que calculan el camino mínimo. </w:t>
-      </w:r>
-      <w:r>
-        <w:rPr>
-          <w:rFonts w:ascii="Arial" w:hAnsi="Arial" w:cs="Arial"/>
-          <w:sz w:val="24"/>
-          <w:szCs w:val="24"/>
-        </w:rPr>
-        <w:t>Se tomaron vario</w:t>
-      </w:r>
-      <w:r>
-        <w:rPr>
-          <w:rFonts w:ascii="Arial" w:hAnsi="Arial" w:cs="Arial"/>
-          <w:sz w:val="24"/>
-          <w:szCs w:val="24"/>
-        </w:rPr>
-        <w:t xml:space="preserve">s </w:t>
-      </w:r>
-      <w:r>
-        <w:rPr>
-          <w:rFonts w:ascii="Arial" w:hAnsi="Arial" w:cs="Arial"/>
-          <w:sz w:val="24"/>
-          <w:szCs w:val="24"/>
-        </w:rPr>
-        <w:t>datos</w:t>
-      </w:r>
-      <w:r>
-        <w:rPr>
-          <w:rFonts w:ascii="Arial" w:hAnsi="Arial" w:cs="Arial"/>
-          <w:sz w:val="24"/>
-          <w:szCs w:val="24"/>
-        </w:rPr>
-        <w:t xml:space="preserve"> con </w:t>
-      </w:r>
-      <w:r>
-        <w:rPr>
-          <w:rFonts w:ascii="Arial" w:hAnsi="Arial" w:cs="Arial"/>
-          <w:sz w:val="24"/>
-          <w:szCs w:val="24"/>
-        </w:rPr>
-        <w:t>un laberinto</w:t>
-      </w:r>
-      <w:r>
-        <w:rPr>
-          <w:rFonts w:ascii="Arial" w:hAnsi="Arial" w:cs="Arial"/>
-          <w:sz w:val="24"/>
-          <w:szCs w:val="24"/>
-        </w:rPr>
-        <w:t xml:space="preserve"> y se calcularon los tiempos de ejecución</w:t>
-      </w:r>
-      <w:r>
-        <w:rPr>
-          <w:rFonts w:ascii="Arial" w:hAnsi="Arial" w:cs="Arial"/>
-          <w:sz w:val="24"/>
-          <w:szCs w:val="24"/>
-        </w:rPr>
-        <w:t xml:space="preserve"> y memoria utilizada para</w:t>
-      </w:r>
-      <w:r>
-        <w:rPr>
-          <w:rFonts w:ascii="Arial" w:hAnsi="Arial" w:cs="Arial"/>
-          <w:sz w:val="24"/>
-          <w:szCs w:val="24"/>
-        </w:rPr>
-        <w:t xml:space="preserve"> dichos métodos. Para tomar </w:t>
-      </w:r>
-      <w:r>
-        <w:rPr>
-          <w:rFonts w:ascii="Arial" w:hAnsi="Arial" w:cs="Arial"/>
-          <w:sz w:val="24"/>
-          <w:szCs w:val="24"/>
-        </w:rPr>
-        <w:t>los</w:t>
-      </w:r>
-      <w:r>
-        <w:rPr>
-          <w:rFonts w:ascii="Arial" w:hAnsi="Arial" w:cs="Arial"/>
-          <w:sz w:val="24"/>
-          <w:szCs w:val="24"/>
-        </w:rPr>
-        <w:t xml:space="preserve"> datos se usó el Profile que viene integrado con Netbeans. </w:t>
+          <w:rFonts w:ascii="Arial" w:eastAsia="Arial" w:hAnsi="Arial" w:cs="Arial"/>
+          <w:sz w:val="24"/>
+          <w:szCs w:val="24"/>
+        </w:rPr>
+        <w:t xml:space="preserve">Para poder comparar los métodos iterativo y recursivo que calculan el camino mínimo. Se tomaron varios datos con un laberinto y se calcularon los tiempos de ejecución y memoria utilizada para dichos métodos. Para tomar los datos se usó el </w:t>
+      </w:r>
+      <w:proofErr w:type="spellStart"/>
+      <w:r>
+        <w:rPr>
+          <w:rFonts w:ascii="Arial" w:eastAsia="Arial" w:hAnsi="Arial" w:cs="Arial"/>
+          <w:sz w:val="24"/>
+          <w:szCs w:val="24"/>
+        </w:rPr>
+        <w:t>Profile</w:t>
+      </w:r>
+      <w:proofErr w:type="spellEnd"/>
+      <w:r>
+        <w:rPr>
+          <w:rFonts w:ascii="Arial" w:eastAsia="Arial" w:hAnsi="Arial" w:cs="Arial"/>
+          <w:sz w:val="24"/>
+          <w:szCs w:val="24"/>
+        </w:rPr>
+        <w:t xml:space="preserve">, una herramienta para monitorear el comportamiento en tiempo real de un programa, la cual viene integrada en Netbeans. </w:t>
       </w:r>
     </w:p>
     <w:p>
@@ -369,17 +306,9 @@
           <w:lang w:eastAsia="es-CO"/>
         </w:rPr>
         <w:drawing>
-          <wp:anchor distT="0" distB="0" distL="114300" distR="114300" simplePos="0" relativeHeight="251658240" behindDoc="0" locked="0" layoutInCell="1" allowOverlap="1">
-            <wp:simplePos x="0" y="0"/>
-            <wp:positionH relativeFrom="margin">
-              <wp:align>left</wp:align>
-            </wp:positionH>
-            <wp:positionV relativeFrom="paragraph">
-              <wp:posOffset>87630</wp:posOffset>
-            </wp:positionV>
+          <wp:inline distT="0" distB="0" distL="0" distR="0" wp14:anchorId="286BF871" wp14:editId="5126DAE5">
             <wp:extent cx="2171700" cy="2180590"/>
             <wp:effectExtent l="0" t="0" r="0" b="0"/>
-            <wp:wrapSquare wrapText="bothSides"/>
             <wp:docPr id="3" name="Imagen 3"/>
             <wp:cNvGraphicFramePr>
               <a:graphicFrameLocks xmlns:a="http://schemas.openxmlformats.org/drawingml/2006/main" noChangeAspect="1"/>
@@ -392,7 +321,7 @@
                     <pic:cNvPicPr/>
                   </pic:nvPicPr>
                   <pic:blipFill rotWithShape="1">
-                    <a:blip r:embed="rId4" cstate="print">
+                    <a:blip r:embed="rId5" cstate="print">
                       <a:extLst>
                         <a:ext uri="{28A0092B-C50C-407E-A947-70E740481C1C}">
                           <a14:useLocalDpi xmlns:a14="http://schemas.microsoft.com/office/drawing/2010/main" val="0"/>
@@ -422,23 +351,32 @@
                 </pic:pic>
               </a:graphicData>
             </a:graphic>
-          </wp:anchor>
+          </wp:inline>
         </w:drawing>
       </w:r>
     </w:p>
     <w:p>
       <w:pPr>
         <w:spacing w:line="360" w:lineRule="auto"/>
+        <w:jc w:val="center"/>
+      </w:pPr>
+      <w:r>
+        <w:rPr>
+          <w:rFonts w:ascii="Arial" w:eastAsia="Arial" w:hAnsi="Arial" w:cs="Arial"/>
+          <w:sz w:val="24"/>
+          <w:szCs w:val="24"/>
+        </w:rPr>
+        <w:t>Figura a</w:t>
+      </w:r>
+    </w:p>
+    <w:p>
+      <w:pPr>
+        <w:spacing w:line="360" w:lineRule="auto"/>
         <w:jc w:val="both"/>
-        <w:rPr>
-          <w:rFonts w:ascii="Arial" w:hAnsi="Arial" w:cs="Arial"/>
-          <w:sz w:val="24"/>
-          <w:szCs w:val="24"/>
-        </w:rPr>
-      </w:pPr>
-      <w:r>
-        <w:rPr>
-          <w:rFonts w:ascii="Arial" w:hAnsi="Arial" w:cs="Arial"/>
+      </w:pPr>
+      <w:r>
+        <w:rPr>
+          <w:rFonts w:ascii="Arial" w:eastAsia="Arial" w:hAnsi="Arial" w:cs="Arial"/>
           <w:sz w:val="24"/>
           <w:szCs w:val="24"/>
         </w:rPr>
@@ -446,7 +384,7 @@
       </w:r>
       <w:r>
         <w:rPr>
-          <w:rFonts w:ascii="Arial" w:hAnsi="Arial" w:cs="Arial"/>
+          <w:rFonts w:ascii="Arial" w:eastAsia="Arial" w:hAnsi="Arial" w:cs="Arial"/>
           <w:sz w:val="24"/>
           <w:szCs w:val="24"/>
         </w:rPr>
@@ -456,185 +394,104 @@
     <w:p>
       <w:pPr>
         <w:spacing w:line="360" w:lineRule="auto"/>
+        <w:jc w:val="both"/>
+      </w:pPr>
+    </w:p>
+    <w:p>
+      <w:pPr>
+        <w:spacing w:line="360" w:lineRule="auto"/>
+        <w:rPr>
+          <w:rFonts w:ascii="Arial" w:hAnsi="Arial" w:cs="Arial"/>
+          <w:sz w:val="24"/>
+          <w:szCs w:val="24"/>
+        </w:rPr>
+      </w:pPr>
+    </w:p>
+    <w:p>
+      <w:pPr>
+        <w:spacing w:line="360" w:lineRule="auto"/>
+        <w:rPr>
+          <w:rFonts w:ascii="Arial" w:hAnsi="Arial" w:cs="Arial"/>
+          <w:sz w:val="24"/>
+          <w:szCs w:val="24"/>
+        </w:rPr>
+      </w:pPr>
+      <w:r>
+        <w:rPr>
+          <w:rFonts w:ascii="Arial" w:hAnsi="Arial" w:cs="Arial"/>
+          <w:sz w:val="24"/>
+          <w:szCs w:val="24"/>
+        </w:rPr>
+        <w:t>ANALISIS DE DATOS</w:t>
+      </w:r>
+    </w:p>
+    <w:p>
+      <w:pPr>
+        <w:spacing w:line="360" w:lineRule="auto"/>
+        <w:rPr>
+          <w:rFonts w:ascii="Arial" w:eastAsia="Arial" w:hAnsi="Arial" w:cs="Arial"/>
+          <w:sz w:val="24"/>
+          <w:szCs w:val="24"/>
+        </w:rPr>
+      </w:pPr>
+      <w:r>
+        <w:rPr>
+          <w:rFonts w:ascii="Arial" w:eastAsia="Arial" w:hAnsi="Arial" w:cs="Arial"/>
+          <w:sz w:val="24"/>
+          <w:szCs w:val="24"/>
+        </w:rPr>
+        <w:t xml:space="preserve">A la hora del análisis nos encontramos con que debido a que ambos procesos tienen un gasto de memoria mínimo es muy difícil compararlos en este aspecto, pero si pudimos ver una diferencia significativa en la velocidad. En el caso del laberinto por defecto(20x20) se encontró que la solución recursiva fue mar rápida </w:t>
+      </w:r>
+      <w:r>
+        <w:rPr>
+          <w:rFonts w:ascii="Arial" w:eastAsia="Arial" w:hAnsi="Arial" w:cs="Arial"/>
+          <w:sz w:val="24"/>
+          <w:szCs w:val="24"/>
+        </w:rPr>
+        <w:lastRenderedPageBreak/>
+        <w:t>que el método iterativo sin embargo en el caso de la memoria no se vio un cambio relevante para llegar a una conclusión</w:t>
+      </w:r>
+      <w:r>
+        <w:rPr>
+          <w:rFonts w:ascii="Arial" w:eastAsia="Arial" w:hAnsi="Arial" w:cs="Arial"/>
+          <w:sz w:val="24"/>
+          <w:szCs w:val="24"/>
+        </w:rPr>
+        <w:t xml:space="preserve">, </w:t>
+      </w:r>
+      <w:r>
+        <w:rPr>
+          <w:rFonts w:ascii="Arial" w:eastAsia="Arial" w:hAnsi="Arial" w:cs="Arial"/>
+          <w:sz w:val="24"/>
+          <w:szCs w:val="24"/>
+        </w:rPr>
+        <w:t>En la figura b vemos los resultados obtenidos en el laberinto 20x20 en c</w:t>
+      </w:r>
+      <w:r>
+        <w:rPr>
+          <w:rFonts w:ascii="Arial" w:eastAsia="Arial" w:hAnsi="Arial" w:cs="Arial"/>
+          <w:sz w:val="24"/>
+          <w:szCs w:val="24"/>
+        </w:rPr>
+        <w:t xml:space="preserve">uestión de tiempo de ejecución. </w:t>
+      </w:r>
+    </w:p>
+    <w:p>
+      <w:pPr>
+        <w:spacing w:line="360" w:lineRule="auto"/>
+        <w:rPr>
+          <w:rFonts w:ascii="Arial" w:eastAsia="Arial" w:hAnsi="Arial" w:cs="Arial"/>
+          <w:sz w:val="24"/>
+          <w:szCs w:val="24"/>
+        </w:rPr>
+      </w:pPr>
+    </w:p>
+    <w:p>
+      <w:pPr>
+        <w:spacing w:line="360" w:lineRule="auto"/>
         <w:jc w:val="center"/>
         <w:rPr>
-          <w:rFonts w:ascii="Arial" w:hAnsi="Arial" w:cs="Arial"/>
-          <w:sz w:val="24"/>
-          <w:szCs w:val="24"/>
-        </w:rPr>
-      </w:pPr>
-    </w:p>
-    <w:p>
-      <w:pPr>
-        <w:spacing w:line="360" w:lineRule="auto"/>
-        <w:rPr>
-          <w:rFonts w:ascii="Arial" w:hAnsi="Arial" w:cs="Arial"/>
-          <w:sz w:val="24"/>
-          <w:szCs w:val="24"/>
-        </w:rPr>
-      </w:pPr>
-      <w:r>
-        <w:rPr>
-          <w:rFonts w:ascii="Arial" w:hAnsi="Arial" w:cs="Arial"/>
-          <w:sz w:val="24"/>
-          <w:szCs w:val="24"/>
-        </w:rPr>
-        <w:t>ANALISIS DE DATOS</w:t>
-      </w:r>
-    </w:p>
-    <w:p>
-      <w:pPr>
-        <w:spacing w:line="360" w:lineRule="auto"/>
-        <w:jc w:val="both"/>
-        <w:rPr>
-          <w:rFonts w:ascii="Arial" w:hAnsi="Arial" w:cs="Arial"/>
-          <w:sz w:val="24"/>
-          <w:szCs w:val="24"/>
-        </w:rPr>
-      </w:pPr>
-      <w:r>
-        <w:rPr>
-          <w:rFonts w:ascii="Arial" w:hAnsi="Arial" w:cs="Arial"/>
-          <w:sz w:val="24"/>
-          <w:szCs w:val="24"/>
-        </w:rPr>
-        <w:t>A la hora del análisis nos encontramos con que debido a que ambos procesos tienen un gasto de memoria mínimo es muy difícil compararlos en este aspecto, pero si pudimos ver una diferencia significativa en la velocidad.</w:t>
-      </w:r>
-      <w:r>
-        <w:rPr>
-          <w:rFonts w:ascii="Arial" w:hAnsi="Arial" w:cs="Arial"/>
-          <w:sz w:val="24"/>
-          <w:szCs w:val="24"/>
-        </w:rPr>
-        <w:t xml:space="preserve"> </w:t>
-      </w:r>
-      <w:r>
-        <w:rPr>
-          <w:rFonts w:ascii="Arial" w:hAnsi="Arial" w:cs="Arial"/>
-          <w:sz w:val="24"/>
-          <w:szCs w:val="24"/>
-        </w:rPr>
-        <w:t>En el caso del laberinto por defecto</w:t>
-      </w:r>
-      <w:r>
-        <w:rPr>
-          <w:rFonts w:ascii="Arial" w:hAnsi="Arial" w:cs="Arial"/>
-          <w:sz w:val="24"/>
-          <w:szCs w:val="24"/>
-        </w:rPr>
-        <w:t>(20x20)</w:t>
-      </w:r>
-      <w:r>
-        <w:rPr>
-          <w:rFonts w:ascii="Arial" w:hAnsi="Arial" w:cs="Arial"/>
-          <w:sz w:val="24"/>
-          <w:szCs w:val="24"/>
-        </w:rPr>
-        <w:t xml:space="preserve"> se encontró que la solución recursiva fue mar rápida que el método iterativo </w:t>
-      </w:r>
-      <w:r>
-        <w:rPr>
-          <w:rFonts w:ascii="Arial" w:hAnsi="Arial" w:cs="Arial"/>
-          <w:sz w:val="24"/>
-          <w:szCs w:val="24"/>
-        </w:rPr>
-        <w:t xml:space="preserve">sin embargo </w:t>
-      </w:r>
-      <w:r>
-        <w:rPr>
-          <w:rFonts w:ascii="Arial" w:hAnsi="Arial" w:cs="Arial"/>
-          <w:sz w:val="24"/>
-          <w:szCs w:val="24"/>
-        </w:rPr>
-        <w:t xml:space="preserve">en el caso de la memoria no se vio cambio para llegar a </w:t>
-      </w:r>
-      <w:r>
-        <w:rPr>
-          <w:rFonts w:ascii="Arial" w:hAnsi="Arial" w:cs="Arial"/>
-          <w:sz w:val="24"/>
-          <w:szCs w:val="24"/>
-        </w:rPr>
-        <w:t>una conclusión</w:t>
-      </w:r>
-      <w:r>
-        <w:rPr>
-          <w:rFonts w:ascii="Arial" w:hAnsi="Arial" w:cs="Arial"/>
-          <w:sz w:val="24"/>
-          <w:szCs w:val="24"/>
-        </w:rPr>
-        <w:t xml:space="preserve">. </w:t>
-      </w:r>
-      <w:r>
-        <w:rPr>
-          <w:rFonts w:ascii="Arial" w:hAnsi="Arial" w:cs="Arial"/>
-          <w:sz w:val="24"/>
-          <w:szCs w:val="24"/>
-        </w:rPr>
-        <w:t xml:space="preserve">Al introducir un laberinto mayor al permitido (20x20), si se vio </w:t>
-      </w:r>
-      <w:r>
-        <w:rPr>
-          <w:rFonts w:ascii="Arial" w:hAnsi="Arial" w:cs="Arial"/>
-          <w:sz w:val="24"/>
-          <w:szCs w:val="24"/>
-        </w:rPr>
-        <w:t xml:space="preserve">una diferencia en el </w:t>
-      </w:r>
-      <w:r>
-        <w:rPr>
-          <w:rFonts w:ascii="Arial" w:hAnsi="Arial" w:cs="Arial"/>
-          <w:sz w:val="24"/>
-          <w:szCs w:val="24"/>
-        </w:rPr>
-        <w:t>consumo</w:t>
-      </w:r>
-      <w:r>
-        <w:rPr>
-          <w:rFonts w:ascii="Arial" w:hAnsi="Arial" w:cs="Arial"/>
-          <w:sz w:val="24"/>
-          <w:szCs w:val="24"/>
-        </w:rPr>
-        <w:t xml:space="preserve"> de la memoria siendo esta favorable para el método iterativo ya que </w:t>
-      </w:r>
-      <w:r>
-        <w:rPr>
-          <w:rFonts w:ascii="Arial" w:hAnsi="Arial" w:cs="Arial"/>
-          <w:sz w:val="24"/>
-          <w:szCs w:val="24"/>
-        </w:rPr>
-        <w:t>gastaba</w:t>
-      </w:r>
-      <w:r>
-        <w:rPr>
-          <w:rFonts w:ascii="Arial" w:hAnsi="Arial" w:cs="Arial"/>
-          <w:sz w:val="24"/>
-          <w:szCs w:val="24"/>
-        </w:rPr>
-        <w:t xml:space="preserve"> menos recursos que el recursivo sin embrago siguió siendo </w:t>
-      </w:r>
-      <w:r>
-        <w:rPr>
-          <w:rFonts w:ascii="Arial" w:hAnsi="Arial" w:cs="Arial"/>
-          <w:sz w:val="24"/>
-          <w:szCs w:val="24"/>
-        </w:rPr>
-        <w:t>más</w:t>
-      </w:r>
-      <w:r>
-        <w:rPr>
-          <w:rFonts w:ascii="Arial" w:hAnsi="Arial" w:cs="Arial"/>
-          <w:sz w:val="24"/>
-          <w:szCs w:val="24"/>
-        </w:rPr>
-        <w:t xml:space="preserve"> rápido la solución recursiva. </w:t>
-      </w:r>
-    </w:p>
-    <w:p>
-      <w:pPr>
-        <w:spacing w:line="360" w:lineRule="auto"/>
-        <w:jc w:val="center"/>
-        <w:rPr>
-          <w:rFonts w:ascii="Arial" w:hAnsi="Arial" w:cs="Arial"/>
+          <w:rFonts w:ascii="Arial" w:eastAsia="Arial" w:hAnsi="Arial" w:cs="Arial"/>
           <w:sz w:val="24"/>
           <w:szCs w:val="24"/>
         </w:rPr>
@@ -644,9 +501,8 @@
           <w:noProof/>
           <w:lang w:eastAsia="es-CO"/>
         </w:rPr>
-        <w:lastRenderedPageBreak/>
         <w:drawing>
-          <wp:inline distT="0" distB="0" distL="0" distR="0" wp14:anchorId="3AAA9409" wp14:editId="3CFE001A">
+          <wp:inline distT="0" distB="0" distL="0" distR="0" wp14:anchorId="7EFEE108" wp14:editId="130BF7C1">
             <wp:extent cx="4389730" cy="1471671"/>
             <wp:effectExtent l="0" t="0" r="0" b="0"/>
             <wp:docPr id="1" name="Imagen 1"/>
@@ -661,7 +517,7 @@
                     <pic:cNvPicPr/>
                   </pic:nvPicPr>
                   <pic:blipFill rotWithShape="1">
-                    <a:blip r:embed="rId5"/>
+                    <a:blip r:embed="rId6"/>
                     <a:srcRect l="30210" t="23244" r="15621" b="44456"/>
                     <a:stretch/>
                   </pic:blipFill>
@@ -692,48 +548,302 @@
     <w:p>
       <w:pPr>
         <w:spacing w:line="360" w:lineRule="auto"/>
-        <w:rPr>
-          <w:rFonts w:ascii="Arial" w:hAnsi="Arial" w:cs="Arial"/>
-          <w:sz w:val="24"/>
-          <w:szCs w:val="24"/>
-        </w:rPr>
-      </w:pPr>
-    </w:p>
-    <w:p>
-      <w:pPr>
-        <w:spacing w:line="360" w:lineRule="auto"/>
-        <w:rPr>
-          <w:rFonts w:ascii="Arial" w:hAnsi="Arial" w:cs="Arial"/>
-          <w:sz w:val="24"/>
-          <w:szCs w:val="24"/>
-        </w:rPr>
-      </w:pPr>
-      <w:r>
-        <w:rPr>
-          <w:rFonts w:ascii="Arial" w:hAnsi="Arial" w:cs="Arial"/>
-          <w:sz w:val="24"/>
-          <w:szCs w:val="24"/>
-        </w:rPr>
-        <w:t>CONCLUCION</w:t>
+        <w:jc w:val="center"/>
+        <w:rPr>
+          <w:rFonts w:ascii="Arial" w:hAnsi="Arial" w:cs="Arial"/>
+          <w:sz w:val="24"/>
+          <w:szCs w:val="24"/>
+        </w:rPr>
+      </w:pPr>
+      <w:r>
+        <w:rPr>
+          <w:rFonts w:ascii="Arial" w:hAnsi="Arial" w:cs="Arial"/>
+          <w:sz w:val="24"/>
+          <w:szCs w:val="24"/>
+        </w:rPr>
+        <w:t>Figura b</w:t>
+      </w:r>
+    </w:p>
+    <w:p>
+      <w:pPr>
+        <w:spacing w:line="360" w:lineRule="auto"/>
+        <w:rPr>
+          <w:rFonts w:ascii="Arial" w:eastAsia="Arial" w:hAnsi="Arial" w:cs="Arial"/>
+          <w:sz w:val="24"/>
+          <w:szCs w:val="24"/>
+        </w:rPr>
+      </w:pPr>
+    </w:p>
+    <w:p>
+      <w:pPr>
+        <w:spacing w:line="360" w:lineRule="auto"/>
+        <w:rPr>
+          <w:rFonts w:ascii="Arial" w:hAnsi="Arial" w:cs="Arial"/>
+          <w:sz w:val="24"/>
+          <w:szCs w:val="24"/>
+        </w:rPr>
+      </w:pPr>
+      <w:r>
+        <w:rPr>
+          <w:rFonts w:ascii="Arial" w:eastAsia="Arial" w:hAnsi="Arial" w:cs="Arial"/>
+          <w:sz w:val="24"/>
+          <w:szCs w:val="24"/>
+        </w:rPr>
+        <w:t>A</w:t>
+      </w:r>
+      <w:r>
+        <w:rPr>
+          <w:rFonts w:ascii="Arial" w:eastAsia="Arial" w:hAnsi="Arial" w:cs="Arial"/>
+          <w:sz w:val="24"/>
+          <w:szCs w:val="24"/>
+        </w:rPr>
+        <w:t xml:space="preserve">l introducir un laberinto mayor al permitido (20x20), si se vio una diferencia en el consumo de la memoria siendo esta favorable para el método iterativo ya que gastaba menos recursos que el recursivo sin embrago siguió siendo más rápido la solución recursiva. </w:t>
+      </w:r>
+      <w:r>
+        <w:rPr>
+          <w:rFonts w:ascii="Arial" w:eastAsia="Arial" w:hAnsi="Arial" w:cs="Arial"/>
+          <w:sz w:val="24"/>
+          <w:szCs w:val="24"/>
+        </w:rPr>
+        <w:t xml:space="preserve">En la figura c, se puede ver </w:t>
+      </w:r>
+      <w:r>
+        <w:rPr>
+          <w:rFonts w:ascii="Arial" w:eastAsia="Arial" w:hAnsi="Arial" w:cs="Arial"/>
+          <w:sz w:val="24"/>
+          <w:szCs w:val="24"/>
+        </w:rPr>
+        <w:t xml:space="preserve">el grafico de la memoria obtenido para un laberinto </w:t>
+      </w:r>
+      <w:r>
+        <w:rPr>
+          <w:rFonts w:ascii="Arial" w:eastAsia="Arial" w:hAnsi="Arial" w:cs="Arial"/>
+          <w:sz w:val="24"/>
+          <w:szCs w:val="24"/>
+        </w:rPr>
+        <w:t>mayor al permitido (</w:t>
+      </w:r>
+      <w:r>
+        <w:rPr>
+          <w:rFonts w:ascii="Arial" w:eastAsia="Arial" w:hAnsi="Arial" w:cs="Arial"/>
+          <w:sz w:val="24"/>
+          <w:szCs w:val="24"/>
+        </w:rPr>
+        <w:t>50x50</w:t>
+      </w:r>
+      <w:r>
+        <w:rPr>
+          <w:rFonts w:ascii="Arial" w:eastAsia="Arial" w:hAnsi="Arial" w:cs="Arial"/>
+          <w:sz w:val="24"/>
+          <w:szCs w:val="24"/>
+        </w:rPr>
+        <w:t>)</w:t>
+      </w:r>
+      <w:r>
+        <w:rPr>
+          <w:rFonts w:ascii="Arial" w:eastAsia="Arial" w:hAnsi="Arial" w:cs="Arial"/>
+          <w:sz w:val="24"/>
+          <w:szCs w:val="24"/>
+        </w:rPr>
+        <w:t>.</w:t>
       </w:r>
     </w:p>
     <w:p>
       <w:pPr>
         <w:spacing w:line="360" w:lineRule="auto"/>
         <w:jc w:val="both"/>
-        <w:rPr>
-          <w:rFonts w:ascii="Arial" w:hAnsi="Arial" w:cs="Arial"/>
-          <w:sz w:val="24"/>
-          <w:szCs w:val="24"/>
-        </w:rPr>
-      </w:pPr>
-      <w:r>
-        <w:rPr>
-          <w:rFonts w:ascii="Arial" w:hAnsi="Arial" w:cs="Arial"/>
-          <w:sz w:val="24"/>
-          <w:szCs w:val="24"/>
-        </w:rPr>
-        <w:t xml:space="preserve">Al analizar los datos se concluyó que el método recursivo es mucho más rápido que el iterativo, pero este consume más recursos. Llegamos a la conclusión de que ninguno es más efectivo que otro, todo dependerá de los requerimientos del proyecto. En un proyecto en donde se necesite velocidad es mejor usar la recursividad y en proyectos que se requiera usar poca memoria es más efectivo el iterativo a costa de menos velocidad.  </w:t>
+      </w:pPr>
+      <w:r>
+        <w:rPr>
+          <w:rFonts w:ascii="Arial" w:eastAsia="Arial" w:hAnsi="Arial" w:cs="Arial"/>
+          <w:noProof/>
+          <w:sz w:val="24"/>
+          <w:szCs w:val="24"/>
+          <w:lang w:eastAsia="es-CO"/>
+        </w:rPr>
+        <mc:AlternateContent>
+          <mc:Choice Requires="wpg">
+            <w:drawing>
+              <wp:inline distT="0" distB="0" distL="0" distR="0" wp14:anchorId="7F53E730" wp14:editId="50D9130C">
+                <wp:extent cx="5513705" cy="2343150"/>
+                <wp:effectExtent l="0" t="0" r="0" b="0"/>
+                <wp:docPr id="6" name="Grupo 6"/>
+                <wp:cNvGraphicFramePr/>
+                <a:graphic xmlns:a="http://schemas.openxmlformats.org/drawingml/2006/main">
+                  <a:graphicData uri="http://schemas.microsoft.com/office/word/2010/wordprocessingGroup">
+                    <wpg:wgp>
+                      <wpg:cNvGrpSpPr/>
+                      <wpg:grpSpPr>
+                        <a:xfrm>
+                          <a:off x="0" y="0"/>
+                          <a:ext cx="5513705" cy="2343150"/>
+                          <a:chOff x="0" y="0"/>
+                          <a:chExt cx="5513705" cy="2343150"/>
+                        </a:xfrm>
+                      </wpg:grpSpPr>
+                      <pic:pic xmlns:pic="http://schemas.openxmlformats.org/drawingml/2006/picture">
+                        <pic:nvPicPr>
+                          <pic:cNvPr id="2" name="Imagen 2"/>
+                          <pic:cNvPicPr>
+                            <a:picLocks noChangeAspect="1"/>
+                          </pic:cNvPicPr>
+                        </pic:nvPicPr>
+                        <pic:blipFill rotWithShape="1">
+                          <a:blip r:embed="rId7">
+                            <a:extLst>
+                              <a:ext uri="{28A0092B-C50C-407E-A947-70E740481C1C}">
+                                <a14:useLocalDpi xmlns:a14="http://schemas.microsoft.com/office/drawing/2010/main" val="0"/>
+                              </a:ext>
+                            </a:extLst>
+                          </a:blip>
+                          <a:srcRect l="16123" t="18112" b="18495"/>
+                          <a:stretch/>
+                        </pic:blipFill>
+                        <pic:spPr bwMode="auto">
+                          <a:xfrm>
+                            <a:off x="0" y="0"/>
+                            <a:ext cx="5513705" cy="2343150"/>
+                          </a:xfrm>
+                          <a:prstGeom prst="rect">
+                            <a:avLst/>
+                          </a:prstGeom>
+                          <a:ln>
+                            <a:noFill/>
+                          </a:ln>
+                          <a:extLst>
+                            <a:ext uri="{53640926-AAD7-44D8-BBD7-CCE9431645EC}">
+                              <a14:shadowObscured xmlns:a14="http://schemas.microsoft.com/office/drawing/2010/main"/>
+                            </a:ext>
+                          </a:extLst>
+                        </pic:spPr>
+                      </pic:pic>
+                      <wps:wsp>
+                        <wps:cNvPr id="4" name="Cuadro de texto 4"/>
+                        <wps:cNvSpPr txBox="1"/>
+                        <wps:spPr>
+                          <a:xfrm>
+                            <a:off x="3838575" y="1390650"/>
+                            <a:ext cx="771525" cy="295275"/>
+                          </a:xfrm>
+                          <a:prstGeom prst="rect">
+                            <a:avLst/>
+                          </a:prstGeom>
+                          <a:noFill/>
+                          <a:ln w="6350">
+                            <a:noFill/>
+                          </a:ln>
+                        </wps:spPr>
+                        <wps:txbx>
+                          <w:txbxContent>
+                            <w:p>
+                              <w:r>
+                                <w:t>Recursiva</w:t>
+                              </w:r>
+                            </w:p>
+                          </w:txbxContent>
+                        </wps:txbx>
+                        <wps:bodyPr rot="0" spcFirstLastPara="0" vertOverflow="overflow" horzOverflow="overflow" vert="horz" wrap="square" lIns="91440" tIns="45720" rIns="91440" bIns="45720" numCol="1" spcCol="0" rtlCol="0" fromWordArt="0" anchor="t" anchorCtr="0" forceAA="0" compatLnSpc="1">
+                          <a:prstTxWarp prst="textNoShape">
+                            <a:avLst/>
+                          </a:prstTxWarp>
+                          <a:noAutofit/>
+                        </wps:bodyPr>
+                      </wps:wsp>
+                      <wps:wsp>
+                        <wps:cNvPr id="5" name="Cuadro de texto 5"/>
+                        <wps:cNvSpPr txBox="1"/>
+                        <wps:spPr>
+                          <a:xfrm>
+                            <a:off x="4610100" y="1762125"/>
+                            <a:ext cx="771525" cy="295275"/>
+                          </a:xfrm>
+                          <a:prstGeom prst="rect">
+                            <a:avLst/>
+                          </a:prstGeom>
+                          <a:noFill/>
+                          <a:ln w="6350">
+                            <a:noFill/>
+                          </a:ln>
+                        </wps:spPr>
+                        <wps:txbx>
+                          <w:txbxContent>
+                            <w:p>
+                              <w:r>
+                                <w:t>Iterativa</w:t>
+                              </w:r>
+                            </w:p>
+                          </w:txbxContent>
+                        </wps:txbx>
+                        <wps:bodyPr rot="0" spcFirstLastPara="0" vertOverflow="overflow" horzOverflow="overflow" vert="horz" wrap="square" lIns="91440" tIns="45720" rIns="91440" bIns="45720" numCol="1" spcCol="0" rtlCol="0" fromWordArt="0" anchor="t" anchorCtr="0" forceAA="0" compatLnSpc="1">
+                          <a:prstTxWarp prst="textNoShape">
+                            <a:avLst/>
+                          </a:prstTxWarp>
+                          <a:noAutofit/>
+                        </wps:bodyPr>
+                      </wps:wsp>
+                    </wpg:wgp>
+                  </a:graphicData>
+                </a:graphic>
+              </wp:inline>
+            </w:drawing>
+          </mc:Choice>
+          <mc:Fallback>
+            <w:pict>
+              <v:group w14:anchorId="7F53E730" id="Grupo 6" o:spid="_x0000_s1026" style="width:434.15pt;height:184.5pt;mso-position-horizontal-relative:char;mso-position-vertical-relative:line" coordsize="55137,23431" o:gfxdata="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">
+                <v:shapetype id="_x0000_t75" coordsize="21600,21600" o:spt="75" o:preferrelative="t" path="m@4@5l@4@11@9@11@9@5xe" filled="f" stroked="f">
+                  <v:stroke joinstyle="miter"/>
+                  <v:formulas>
+                    <v:f eqn="if lineDrawn pixelLineWidth 0"/>
+                    <v:f eqn="sum @0 1 0"/>
+                    <v:f eqn="sum 0 0 @1"/>
+                    <v:f eqn="prod @2 1 2"/>
+                    <v:f eqn="prod @3 21600 pixelWidth"/>
+                    <v:f eqn="prod @3 21600 pixelHeight"/>
+                    <v:f eqn="sum @0 0 1"/>
+                    <v:f eqn="prod @6 1 2"/>
+                    <v:f eqn="prod @7 21600 pixelWidth"/>
+                    <v:f eqn="sum @8 21600 0"/>
+                    <v:f eqn="prod @7 21600 pixelHeight"/>
+                    <v:f eqn="sum @10 21600 0"/>
+                  </v:formulas>
+                  <v:path o:extrusionok="f" gradientshapeok="t" o:connecttype="rect"/>
+                  <o:lock v:ext="edit" aspectratio="t"/>
+                </v:shapetype>
+                <v:shape id="Imagen 2" o:spid="_x0000_s1027" type="#_x0000_t75" style="position:absolute;width:55137;height:23431;visibility:visible;mso-wrap-style:square" o:gfxdata="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">
+                  <v:imagedata r:id="rId8" o:title="" croptop="11870f" cropbottom="12121f" cropleft="10566f"/>
+                  <v:path arrowok="t"/>
+                </v:shape>
+                <v:shapetype id="_x0000_t202" coordsize="21600,21600" o:spt="202" path="m,l,21600r21600,l21600,xe">
+                  <v:stroke joinstyle="miter"/>
+                  <v:path gradientshapeok="t" o:connecttype="rect"/>
+                </v:shapetype>
+                <v:shape id="Cuadro de texto 4" o:spid="_x0000_s1028" type="#_x0000_t202" style="position:absolute;left:38385;top:13906;width:7716;height:2953;visibility:visible;mso-wrap-style:square;v-text-anchor:top" o:gfxdata="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" filled="f" stroked="f" strokeweight=".5pt">
+                  <v:textbox>
+                    <w:txbxContent>
+                      <w:p>
+                        <w:r>
+                          <w:t>Recursiva</w:t>
+                        </w:r>
+                      </w:p>
+                    </w:txbxContent>
+                  </v:textbox>
+                </v:shape>
+                <v:shape id="Cuadro de texto 5" o:spid="_x0000_s1029" type="#_x0000_t202" style="position:absolute;left:46101;top:17621;width:7715;height:2953;visibility:visible;mso-wrap-style:square;v-text-anchor:top" o:gfxdata="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" filled="f" stroked="f" strokeweight=".5pt">
+                  <v:textbox>
+                    <w:txbxContent>
+                      <w:p>
+                        <w:r>
+                          <w:t>Iterativa</w:t>
+                        </w:r>
+                      </w:p>
+                    </w:txbxContent>
+                  </v:textbox>
+                </v:shape>
+                <w10:anchorlock/>
+              </v:group>
+            </w:pict>
+          </mc:Fallback>
+        </mc:AlternateContent>
       </w:r>
       <w:bookmarkStart w:id="0" w:name="_GoBack"/>
       <w:bookmarkEnd w:id="0"/>
@@ -741,32 +851,78 @@
     <w:p>
       <w:pPr>
         <w:spacing w:line="360" w:lineRule="auto"/>
-        <w:rPr>
-          <w:rFonts w:ascii="Arial" w:hAnsi="Arial" w:cs="Arial"/>
-          <w:sz w:val="24"/>
-          <w:szCs w:val="24"/>
-        </w:rPr>
-      </w:pPr>
-    </w:p>
-    <w:p>
-      <w:pPr>
-        <w:spacing w:line="360" w:lineRule="auto"/>
-        <w:rPr>
-          <w:rFonts w:ascii="Arial" w:hAnsi="Arial" w:cs="Arial"/>
-          <w:sz w:val="24"/>
-          <w:szCs w:val="24"/>
-        </w:rPr>
-      </w:pPr>
-    </w:p>
-    <w:p>
-      <w:pPr>
-        <w:spacing w:line="360" w:lineRule="auto"/>
-        <w:rPr>
-          <w:rFonts w:ascii="Arial" w:hAnsi="Arial" w:cs="Arial"/>
-          <w:sz w:val="24"/>
-          <w:szCs w:val="24"/>
-        </w:rPr>
-      </w:pPr>
+        <w:jc w:val="center"/>
+        <w:rPr>
+          <w:rFonts w:ascii="Arial" w:eastAsia="Arial" w:hAnsi="Arial" w:cs="Arial"/>
+          <w:sz w:val="24"/>
+          <w:szCs w:val="24"/>
+        </w:rPr>
+      </w:pPr>
+      <w:r>
+        <w:rPr>
+          <w:rFonts w:ascii="Arial" w:eastAsia="Arial" w:hAnsi="Arial" w:cs="Arial"/>
+          <w:sz w:val="24"/>
+          <w:szCs w:val="24"/>
+        </w:rPr>
+        <w:t>Figura c</w:t>
+      </w:r>
+    </w:p>
+    <w:p>
+      <w:pPr>
+        <w:spacing w:line="360" w:lineRule="auto"/>
+        <w:rPr>
+          <w:rFonts w:ascii="Arial" w:eastAsia="Arial" w:hAnsi="Arial" w:cs="Arial"/>
+          <w:sz w:val="24"/>
+          <w:szCs w:val="24"/>
+        </w:rPr>
+      </w:pPr>
+    </w:p>
+    <w:p>
+      <w:pPr>
+        <w:spacing w:line="360" w:lineRule="auto"/>
+        <w:rPr>
+          <w:rFonts w:ascii="Arial" w:eastAsia="Arial" w:hAnsi="Arial" w:cs="Arial"/>
+          <w:sz w:val="24"/>
+          <w:szCs w:val="24"/>
+        </w:rPr>
+      </w:pPr>
+    </w:p>
+    <w:p>
+      <w:pPr>
+        <w:spacing w:line="360" w:lineRule="auto"/>
+        <w:rPr>
+          <w:rFonts w:ascii="Arial" w:hAnsi="Arial" w:cs="Arial"/>
+          <w:sz w:val="24"/>
+          <w:szCs w:val="24"/>
+        </w:rPr>
+      </w:pPr>
+      <w:r>
+        <w:rPr>
+          <w:rFonts w:ascii="Arial" w:eastAsia="Arial" w:hAnsi="Arial" w:cs="Arial"/>
+          <w:sz w:val="24"/>
+          <w:szCs w:val="24"/>
+        </w:rPr>
+        <w:t>CONCLUSION</w:t>
+      </w:r>
+    </w:p>
+    <w:p>
+      <w:pPr>
+        <w:spacing w:line="360" w:lineRule="auto"/>
+        <w:jc w:val="both"/>
+        <w:rPr>
+          <w:rFonts w:ascii="Arial" w:hAnsi="Arial" w:cs="Arial"/>
+          <w:sz w:val="24"/>
+          <w:szCs w:val="24"/>
+        </w:rPr>
+      </w:pPr>
+      <w:r>
+        <w:rPr>
+          <w:rFonts w:ascii="Arial" w:eastAsia="Arial" w:hAnsi="Arial" w:cs="Arial"/>
+          <w:sz w:val="24"/>
+          <w:szCs w:val="24"/>
+        </w:rPr>
+        <w:t>Al analizar los datos se concluyó que el método recursivo es mucho más rápido que el iterativo, pero este consume más recursos. Llegamos a la conclusión de que ninguno es más efectivo que otro, todo dependerá de los requerimientos del proyecto. En un proyecto en donde la prioridad sea la velocidad es mejor usar la recursividad y en proyectos que se requiera usar poca memoria es más efectivo el iterativo a costa de menos velocidad.</w:t>
+      </w:r>
     </w:p>
     <w:sectPr>
       <w:pgSz w:w="12240" w:h="15840"/>
@@ -776,6 +932,10 @@
     </w:sectPr>
   </w:body>
 </w:document>
+</file>
+
+<file path=word/numbering.xml><?xml version="1.0" encoding="utf-8"?>
+<w:numbering xmlns:wpc="http://schemas.microsoft.com/office/word/2010/wordprocessingCanvas" xmlns:cx="http://schemas.microsoft.com/office/drawing/2014/chartex" xmlns:cx1="http://schemas.microsoft.com/office/drawing/2015/9/8/chartex" xmlns:cx2="http://schemas.microsoft.com/office/drawing/2015/10/21/chartex" xmlns:cx3="http://schemas.microsoft.com/office/drawing/2016/5/9/chartex" xmlns:cx4="http://schemas.microsoft.com/office/drawing/2016/5/10/chartex" xmlns:cx5="http://schemas.microsoft.com/office/drawing/2016/5/11/chartex" xmlns:mc="http://schemas.openxmlformats.org/markup-compatibility/2006" xmlns:o="urn:schemas-microsoft-com:office:office" xmlns:r="http://schemas.openxmlformats.org/officeDocument/2006/relationships" xmlns:m="http://schemas.openxmlformats.org/officeDocument/2006/math" xmlns:v="urn:schemas-microsoft-com:vml" xmlns:wp14="http://schemas.microsoft.com/office/word/2010/wordprocessingDrawing" xmlns:wp="http://schemas.openxmlformats.org/drawingml/2006/wordprocessingDrawing" xmlns:w10="urn:schemas-microsoft-com:office:word" xmlns:w="http://schemas.openxmlformats.org/wordprocessingml/2006/main" xmlns:w14="http://schemas.microsoft.com/office/word/2010/wordml" xmlns:w15="http://schemas.microsoft.com/office/word/2012/wordml" xmlns:w16se="http://schemas.microsoft.com/office/word/2015/wordml/symex" xmlns:wpg="http://schemas.microsoft.com/office/word/2010/wordprocessingGroup" xmlns:wpi="http://schemas.microsoft.com/office/word/2010/wordprocessingInk" xmlns:wne="http://schemas.microsoft.com/office/word/2006/wordml" xmlns:wps="http://schemas.microsoft.com/office/word/2010/wordprocessingShape" mc:Ignorable="w14 w15 w16se wp14"/>
 </file>
 
 <file path=word/styles.xml><?xml version="1.0" encoding="utf-8"?>
@@ -901,6 +1061,7 @@
     <w:lsdException w:name="HTML Sample" w:semiHidden="1" w:unhideWhenUsed="1"/>
     <w:lsdException w:name="HTML Typewriter" w:semiHidden="1" w:unhideWhenUsed="1"/>
     <w:lsdException w:name="HTML Variable" w:semiHidden="1" w:unhideWhenUsed="1"/>
+    <w:lsdException w:name="Normal Table" w:semiHidden="1" w:unhideWhenUsed="1"/>
     <w:lsdException w:name="annotation subject" w:semiHidden="1" w:unhideWhenUsed="1"/>
     <w:lsdException w:name="No List" w:semiHidden="1" w:unhideWhenUsed="1"/>
     <w:lsdException w:name="Outline List 1" w:semiHidden="1" w:unhideWhenUsed="1"/>
@@ -945,6 +1106,7 @@
     <w:lsdException w:name="Table Professional" w:semiHidden="1" w:unhideWhenUsed="1"/>
     <w:lsdException w:name="Table Subtle 1" w:semiHidden="1" w:unhideWhenUsed="1"/>
     <w:lsdException w:name="Table Subtle 2" w:semiHidden="1" w:unhideWhenUsed="1"/>
+    <w:lsdException w:name="Table Web 1" w:semiHidden="1" w:unhideWhenUsed="1"/>
     <w:lsdException w:name="Table Web 2" w:semiHidden="1" w:unhideWhenUsed="1"/>
     <w:lsdException w:name="Table Web 3" w:semiHidden="1" w:unhideWhenUsed="1"/>
     <w:lsdException w:name="Balloon Text" w:semiHidden="1" w:unhideWhenUsed="1"/>

</xml_diff>